<commit_message>
Update list of Unicode
</commit_message>
<xml_diff>
--- a/resources/ErgodoxConfigurator/Unicode.docx
+++ b/resources/ErgodoxConfigurator/Unicode.docx
@@ -39,266 +39,203 @@
         <w:rPr>
           <w:strike/>
         </w:rPr>
-        <w:t xml:space="preserve">900  </w:t>
-      </w:r>
-      <w:r>
-        <w:rPr>
-          <w:strike/>
-        </w:rPr>
-        <w:t></w:t>
-      </w:r>
-    </w:p>
-    <w:p>
-      <w:pPr>
-        <w:rPr>
-          <w:strike/>
-        </w:rPr>
-      </w:pPr>
-      <w:proofErr w:type="gramStart"/>
-      <w:r>
-        <w:rPr>
-          <w:strike/>
-        </w:rPr>
-        <w:t>e</w:t>
-      </w:r>
-      <w:proofErr w:type="gramEnd"/>
-      <w:r>
-        <w:rPr>
-          <w:strike/>
-        </w:rPr>
-        <w:t xml:space="preserve">901  </w:t>
-      </w:r>
-      <w:r>
-        <w:rPr>
-          <w:strike/>
-        </w:rPr>
-        <w:t></w:t>
-      </w:r>
-    </w:p>
-    <w:p>
-      <w:pPr>
-        <w:rPr>
-          <w:strike/>
-        </w:rPr>
-      </w:pPr>
-      <w:proofErr w:type="gramStart"/>
-      <w:r>
-        <w:rPr>
-          <w:strike/>
-        </w:rPr>
-        <w:t>e</w:t>
-      </w:r>
-      <w:proofErr w:type="gramEnd"/>
-      <w:r>
-        <w:rPr>
-          <w:strike/>
-        </w:rPr>
-        <w:t xml:space="preserve">902  </w:t>
-      </w:r>
-      <w:r>
-        <w:rPr>
-          <w:strike/>
-        </w:rPr>
-        <w:t></w:t>
-      </w:r>
-    </w:p>
-    <w:p>
-      <w:pPr>
-        <w:rPr>
-          <w:strike/>
-        </w:rPr>
-      </w:pPr>
-      <w:proofErr w:type="gramStart"/>
-      <w:r>
-        <w:rPr>
-          <w:strike/>
-        </w:rPr>
-        <w:t>e</w:t>
-      </w:r>
-      <w:proofErr w:type="gramEnd"/>
-      <w:r>
-        <w:rPr>
-          <w:strike/>
-        </w:rPr>
-        <w:t xml:space="preserve">903  </w:t>
-      </w:r>
-      <w:r>
-        <w:rPr>
-          <w:strike/>
-        </w:rPr>
-        <w:t></w:t>
-      </w:r>
-    </w:p>
-    <w:p>
-      <w:proofErr w:type="gramStart"/>
-      <w:r>
-        <w:t>e</w:t>
-      </w:r>
-      <w:proofErr w:type="gramEnd"/>
-      <w:r>
-        <w:t xml:space="preserve">904  </w:t>
-      </w:r>
-      <w:r>
-        <w:t></w:t>
-      </w:r>
-    </w:p>
-    <w:p>
-      <w:pPr>
-        <w:rPr>
-          <w:strike/>
-        </w:rPr>
-      </w:pPr>
-      <w:proofErr w:type="gramStart"/>
-      <w:r>
-        <w:rPr>
-          <w:strike/>
-        </w:rPr>
-        <w:t>e</w:t>
-      </w:r>
-      <w:proofErr w:type="gramEnd"/>
-      <w:r>
-        <w:rPr>
-          <w:strike/>
-        </w:rPr>
-        <w:t xml:space="preserve">905  </w:t>
-      </w:r>
-      <w:r>
-        <w:rPr>
-          <w:strike/>
-        </w:rPr>
-        <w:t></w:t>
-      </w:r>
-    </w:p>
-    <w:p>
-      <w:proofErr w:type="gramStart"/>
-      <w:r>
-        <w:t>e</w:t>
-      </w:r>
-      <w:proofErr w:type="gramEnd"/>
-      <w:r>
-        <w:t xml:space="preserve">906  </w:t>
-      </w:r>
-      <w:r>
-        <w:t></w:t>
-      </w:r>
-    </w:p>
-    <w:p>
-      <w:pPr>
-        <w:rPr>
-          <w:strike/>
-        </w:rPr>
-      </w:pPr>
-      <w:proofErr w:type="gramStart"/>
-      <w:r>
-        <w:rPr>
-          <w:strike/>
-        </w:rPr>
-        <w:t>e</w:t>
-      </w:r>
-      <w:proofErr w:type="gramEnd"/>
-      <w:r>
-        <w:rPr>
-          <w:strike/>
-        </w:rPr>
-        <w:t xml:space="preserve">907  </w:t>
-      </w:r>
-      <w:r>
-        <w:rPr>
-          <w:strike/>
-        </w:rPr>
-        <w:t></w:t>
-      </w:r>
-    </w:p>
-    <w:p>
-      <w:proofErr w:type="gramStart"/>
-      <w:r>
-        <w:t>e</w:t>
-      </w:r>
-      <w:proofErr w:type="gramEnd"/>
-      <w:r>
-        <w:t xml:space="preserve">908  </w:t>
-      </w:r>
-      <w:r>
-        <w:t></w:t>
-      </w:r>
-    </w:p>
-    <w:p>
-      <w:proofErr w:type="gramStart"/>
-      <w:r>
-        <w:t>e</w:t>
-      </w:r>
-      <w:proofErr w:type="gramEnd"/>
-      <w:r>
-        <w:t xml:space="preserve">909  </w:t>
-      </w:r>
-      <w:r>
-        <w:t></w:t>
-      </w:r>
-    </w:p>
-    <w:p>
-      <w:proofErr w:type="gramStart"/>
-      <w:r>
-        <w:t>e</w:t>
-      </w:r>
-      <w:proofErr w:type="gramEnd"/>
-      <w:r>
-        <w:t xml:space="preserve">90a  </w:t>
-      </w:r>
-      <w:r>
-        <w:t></w:t>
-      </w:r>
-    </w:p>
-    <w:p>
-      <w:pPr>
-        <w:rPr>
-          <w:strike/>
-        </w:rPr>
-      </w:pPr>
-      <w:proofErr w:type="gramStart"/>
-      <w:r>
-        <w:rPr>
-          <w:strike/>
-        </w:rPr>
-        <w:t>e</w:t>
-      </w:r>
-      <w:proofErr w:type="gramEnd"/>
-      <w:r>
-        <w:rPr>
-          <w:strike/>
-        </w:rPr>
-        <w:t xml:space="preserve">90b  </w:t>
-      </w:r>
-      <w:r>
-        <w:rPr>
-          <w:strike/>
-        </w:rPr>
-        <w:t></w:t>
-      </w:r>
-    </w:p>
-    <w:p>
-      <w:proofErr w:type="gramStart"/>
-      <w:r>
-        <w:t>e</w:t>
-      </w:r>
-      <w:proofErr w:type="gramEnd"/>
-      <w:r>
-        <w:t xml:space="preserve">90c  </w:t>
-      </w:r>
-      <w:r>
-        <w:t></w:t>
-      </w:r>
-    </w:p>
-    <w:p>
-      <w:proofErr w:type="gramStart"/>
-      <w:r>
-        <w:t>e</w:t>
-      </w:r>
-      <w:proofErr w:type="gramEnd"/>
-      <w:r>
-        <w:t xml:space="preserve">90d  </w:t>
-      </w:r>
-      <w:r>
-        <w:t></w:t>
+        <w:t>900  </w:t>
+      </w:r>
+    </w:p>
+    <w:p>
+      <w:pPr>
+        <w:rPr>
+          <w:strike/>
+        </w:rPr>
+      </w:pPr>
+      <w:proofErr w:type="gramStart"/>
+      <w:r>
+        <w:rPr>
+          <w:strike/>
+        </w:rPr>
+        <w:t>e</w:t>
+      </w:r>
+      <w:proofErr w:type="gramEnd"/>
+      <w:r>
+        <w:rPr>
+          <w:strike/>
+        </w:rPr>
+        <w:t>901  </w:t>
+      </w:r>
+    </w:p>
+    <w:p>
+      <w:pPr>
+        <w:rPr>
+          <w:strike/>
+        </w:rPr>
+      </w:pPr>
+      <w:proofErr w:type="gramStart"/>
+      <w:r>
+        <w:rPr>
+          <w:strike/>
+        </w:rPr>
+        <w:t>e</w:t>
+      </w:r>
+      <w:proofErr w:type="gramEnd"/>
+      <w:r>
+        <w:rPr>
+          <w:strike/>
+        </w:rPr>
+        <w:t>902  </w:t>
+      </w:r>
+    </w:p>
+    <w:p>
+      <w:pPr>
+        <w:rPr>
+          <w:strike/>
+        </w:rPr>
+      </w:pPr>
+      <w:proofErr w:type="gramStart"/>
+      <w:r>
+        <w:rPr>
+          <w:strike/>
+        </w:rPr>
+        <w:t>e</w:t>
+      </w:r>
+      <w:proofErr w:type="gramEnd"/>
+      <w:r>
+        <w:rPr>
+          <w:strike/>
+        </w:rPr>
+        <w:t>903  </w:t>
+      </w:r>
+    </w:p>
+    <w:p>
+      <w:proofErr w:type="gramStart"/>
+      <w:r>
+        <w:t>e</w:t>
+      </w:r>
+      <w:proofErr w:type="gramEnd"/>
+      <w:r>
+        <w:t>904  </w:t>
+      </w:r>
+    </w:p>
+    <w:p>
+      <w:pPr>
+        <w:rPr>
+          <w:strike/>
+        </w:rPr>
+      </w:pPr>
+      <w:proofErr w:type="gramStart"/>
+      <w:r>
+        <w:rPr>
+          <w:strike/>
+        </w:rPr>
+        <w:t>e</w:t>
+      </w:r>
+      <w:proofErr w:type="gramEnd"/>
+      <w:r>
+        <w:rPr>
+          <w:strike/>
+        </w:rPr>
+        <w:t>905  </w:t>
+      </w:r>
+    </w:p>
+    <w:p>
+      <w:proofErr w:type="gramStart"/>
+      <w:r>
+        <w:t>e</w:t>
+      </w:r>
+      <w:proofErr w:type="gramEnd"/>
+      <w:r>
+        <w:t>906  </w:t>
+      </w:r>
+    </w:p>
+    <w:p>
+      <w:pPr>
+        <w:rPr>
+          <w:strike/>
+        </w:rPr>
+      </w:pPr>
+      <w:proofErr w:type="gramStart"/>
+      <w:r>
+        <w:rPr>
+          <w:strike/>
+        </w:rPr>
+        <w:t>e</w:t>
+      </w:r>
+      <w:proofErr w:type="gramEnd"/>
+      <w:r>
+        <w:rPr>
+          <w:strike/>
+        </w:rPr>
+        <w:t>907  </w:t>
+      </w:r>
+    </w:p>
+    <w:p>
+      <w:proofErr w:type="gramStart"/>
+      <w:r>
+        <w:t>e</w:t>
+      </w:r>
+      <w:proofErr w:type="gramEnd"/>
+      <w:r>
+        <w:t>908  </w:t>
+      </w:r>
+    </w:p>
+    <w:p>
+      <w:proofErr w:type="gramStart"/>
+      <w:r>
+        <w:t>e</w:t>
+      </w:r>
+      <w:proofErr w:type="gramEnd"/>
+      <w:r>
+        <w:t>909  </w:t>
+      </w:r>
+    </w:p>
+    <w:p>
+      <w:proofErr w:type="gramStart"/>
+      <w:r>
+        <w:t>e</w:t>
+      </w:r>
+      <w:proofErr w:type="gramEnd"/>
+      <w:r>
+        <w:t>90a  </w:t>
+      </w:r>
+    </w:p>
+    <w:p>
+      <w:pPr>
+        <w:rPr>
+          <w:strike/>
+        </w:rPr>
+      </w:pPr>
+      <w:proofErr w:type="gramStart"/>
+      <w:r>
+        <w:rPr>
+          <w:strike/>
+        </w:rPr>
+        <w:t>e</w:t>
+      </w:r>
+      <w:proofErr w:type="gramEnd"/>
+      <w:r>
+        <w:rPr>
+          <w:strike/>
+        </w:rPr>
+        <w:t>90b  </w:t>
+      </w:r>
+    </w:p>
+    <w:p>
+      <w:proofErr w:type="gramStart"/>
+      <w:r>
+        <w:t>e</w:t>
+      </w:r>
+      <w:proofErr w:type="gramEnd"/>
+      <w:r>
+        <w:t>90c  </w:t>
+      </w:r>
+    </w:p>
+    <w:p>
+      <w:proofErr w:type="gramStart"/>
+      <w:r>
+        <w:t>e</w:t>
+      </w:r>
+      <w:proofErr w:type="gramEnd"/>
+      <w:r>
+        <w:t>90d  </w:t>
       </w:r>
     </w:p>
     <w:p>
@@ -315,275 +252,234 @@
       <w:bookmarkEnd w:id="0"/>
       <w:bookmarkEnd w:id="1"/>
       <w:r>
-        <w:t xml:space="preserve">  </w:t>
-      </w:r>
-      <w:r>
-        <w:t></w:t>
-      </w:r>
-    </w:p>
-    <w:p>
-      <w:proofErr w:type="gramStart"/>
-      <w:r>
-        <w:t>e</w:t>
-      </w:r>
-      <w:proofErr w:type="gramEnd"/>
-      <w:r>
-        <w:t xml:space="preserve">90f  </w:t>
-      </w:r>
-      <w:r>
-        <w:t></w:t>
-      </w:r>
-    </w:p>
-    <w:p>
-      <w:proofErr w:type="gramStart"/>
-      <w:r>
-        <w:t>e</w:t>
-      </w:r>
-      <w:proofErr w:type="gramEnd"/>
-      <w:r>
-        <w:t xml:space="preserve">910  </w:t>
-      </w:r>
-      <w:r>
-        <w:t></w:t>
-      </w:r>
-    </w:p>
-    <w:p>
-      <w:proofErr w:type="gramStart"/>
-      <w:r>
-        <w:t>e</w:t>
-      </w:r>
-      <w:proofErr w:type="gramEnd"/>
-      <w:r>
-        <w:t xml:space="preserve">911  </w:t>
-      </w:r>
-      <w:r>
-        <w:t></w:t>
-      </w:r>
-    </w:p>
-    <w:p>
-      <w:proofErr w:type="gramStart"/>
-      <w:r>
-        <w:t>e</w:t>
-      </w:r>
-      <w:proofErr w:type="gramEnd"/>
-      <w:r>
-        <w:t xml:space="preserve">912  </w:t>
-      </w:r>
-      <w:r>
-        <w:t></w:t>
-      </w:r>
-    </w:p>
-    <w:p>
-      <w:proofErr w:type="gramStart"/>
-      <w:r>
-        <w:t>e</w:t>
-      </w:r>
-      <w:proofErr w:type="gramEnd"/>
-      <w:r>
-        <w:t xml:space="preserve">913  </w:t>
-      </w:r>
-      <w:r>
-        <w:t></w:t>
-      </w:r>
-    </w:p>
-    <w:p>
-      <w:proofErr w:type="gramStart"/>
-      <w:r>
-        <w:t>e</w:t>
-      </w:r>
-      <w:proofErr w:type="gramEnd"/>
-      <w:r>
-        <w:t xml:space="preserve">914  </w:t>
-      </w:r>
-      <w:r>
-        <w:t></w:t>
-      </w:r>
-    </w:p>
-    <w:p>
-      <w:proofErr w:type="gramStart"/>
-      <w:r>
-        <w:t>e</w:t>
-      </w:r>
-      <w:proofErr w:type="gramEnd"/>
-      <w:r>
-        <w:t xml:space="preserve">915  </w:t>
-      </w:r>
-      <w:r>
-        <w:t></w:t>
-      </w:r>
-    </w:p>
-    <w:p>
-      <w:proofErr w:type="gramStart"/>
-      <w:r>
-        <w:t>e</w:t>
-      </w:r>
-      <w:proofErr w:type="gramEnd"/>
-      <w:r>
-        <w:t xml:space="preserve">916  </w:t>
-      </w:r>
-      <w:r>
-        <w:t></w:t>
-      </w:r>
-    </w:p>
-    <w:p>
-      <w:proofErr w:type="gramStart"/>
-      <w:r>
-        <w:t>e</w:t>
-      </w:r>
-      <w:proofErr w:type="gramEnd"/>
-      <w:r>
-        <w:t xml:space="preserve">917  </w:t>
-      </w:r>
-      <w:r>
-        <w:t></w:t>
-      </w:r>
-    </w:p>
-    <w:p>
-      <w:proofErr w:type="gramStart"/>
-      <w:r>
-        <w:t>e</w:t>
-      </w:r>
-      <w:proofErr w:type="gramEnd"/>
-      <w:r>
-        <w:t xml:space="preserve">918  </w:t>
-      </w:r>
-      <w:r>
-        <w:t></w:t>
-      </w:r>
-    </w:p>
-    <w:p>
-      <w:proofErr w:type="gramStart"/>
-      <w:r>
-        <w:t>e</w:t>
-      </w:r>
-      <w:proofErr w:type="gramEnd"/>
-      <w:r>
-        <w:t xml:space="preserve">919  </w:t>
-      </w:r>
-      <w:r>
-        <w:t></w:t>
-      </w:r>
-    </w:p>
-    <w:p>
-      <w:proofErr w:type="gramStart"/>
-      <w:r>
-        <w:t>e</w:t>
-      </w:r>
-      <w:proofErr w:type="gramEnd"/>
-      <w:r>
-        <w:t xml:space="preserve">91a  </w:t>
-      </w:r>
-      <w:r>
-        <w:t></w:t>
-      </w:r>
-    </w:p>
-    <w:p>
-      <w:proofErr w:type="gramStart"/>
-      <w:r>
-        <w:t>e</w:t>
-      </w:r>
-      <w:proofErr w:type="gramEnd"/>
-      <w:r>
-        <w:t xml:space="preserve">91b  </w:t>
-      </w:r>
-      <w:r>
-        <w:t></w:t>
-      </w:r>
-    </w:p>
-    <w:p>
-      <w:pPr>
-        <w:rPr>
-          <w:rFonts w:ascii="Cambria" w:hAnsi="Cambria"/>
-        </w:rPr>
-      </w:pPr>
-      <w:proofErr w:type="gramStart"/>
-      <w:r>
-        <w:t>e</w:t>
-      </w:r>
-      <w:proofErr w:type="gramEnd"/>
-      <w:r>
-        <w:t xml:space="preserve">91c  </w:t>
-      </w:r>
-      <w:r>
-        <w:t></w:t>
-      </w:r>
-    </w:p>
-    <w:p>
-      <w:proofErr w:type="gramStart"/>
-      <w:r>
-        <w:t>e</w:t>
-      </w:r>
-      <w:proofErr w:type="gramEnd"/>
-      <w:r>
-        <w:t xml:space="preserve">91d  </w:t>
-      </w:r>
-      <w:r>
-        <w:t></w:t>
-      </w:r>
-    </w:p>
-    <w:p>
-      <w:proofErr w:type="gramStart"/>
-      <w:r>
-        <w:t>e</w:t>
-      </w:r>
-      <w:proofErr w:type="gramEnd"/>
-      <w:r>
-        <w:t xml:space="preserve">91e  </w:t>
-      </w:r>
-      <w:r>
-        <w:t></w:t>
-      </w:r>
-    </w:p>
-    <w:p>
-      <w:proofErr w:type="gramStart"/>
-      <w:r>
-        <w:t>e</w:t>
-      </w:r>
-      <w:proofErr w:type="gramEnd"/>
-      <w:r>
-        <w:t xml:space="preserve">91f  </w:t>
-      </w:r>
-      <w:r>
-        <w:t></w:t>
-      </w:r>
-    </w:p>
-    <w:p>
-      <w:proofErr w:type="gramStart"/>
-      <w:r>
-        <w:t>e</w:t>
-      </w:r>
-      <w:proofErr w:type="gramEnd"/>
-      <w:r>
-        <w:t xml:space="preserve">920  </w:t>
-      </w:r>
-      <w:r>
-        <w:t></w:t>
-      </w:r>
-    </w:p>
-    <w:p>
-      <w:proofErr w:type="gramStart"/>
-      <w:r>
-        <w:t>e</w:t>
-      </w:r>
-      <w:proofErr w:type="gramEnd"/>
-      <w:r>
-        <w:t xml:space="preserve">921  </w:t>
-      </w:r>
-      <w:r>
-        <w:t></w:t>
-      </w:r>
-    </w:p>
-    <w:p>
-      <w:proofErr w:type="gramStart"/>
-      <w:r>
-        <w:t>e</w:t>
-      </w:r>
-      <w:proofErr w:type="gramEnd"/>
-      <w:r>
-        <w:t xml:space="preserve">922  </w:t>
-      </w:r>
-      <w:r>
-        <w:t></w:t>
+        <w:t xml:space="preserve">  </w:t>
+      </w:r>
+    </w:p>
+    <w:p>
+      <w:proofErr w:type="gramStart"/>
+      <w:r>
+        <w:t>e</w:t>
+      </w:r>
+      <w:proofErr w:type="gramEnd"/>
+      <w:r>
+        <w:t>90f  </w:t>
+      </w:r>
+    </w:p>
+    <w:p>
+      <w:proofErr w:type="gramStart"/>
+      <w:r>
+        <w:t>e</w:t>
+      </w:r>
+      <w:proofErr w:type="gramEnd"/>
+      <w:r>
+        <w:t>910  </w:t>
+      </w:r>
+    </w:p>
+    <w:p>
+      <w:proofErr w:type="gramStart"/>
+      <w:r>
+        <w:t>e</w:t>
+      </w:r>
+      <w:proofErr w:type="gramEnd"/>
+      <w:r>
+        <w:t>911  </w:t>
+      </w:r>
+    </w:p>
+    <w:p>
+      <w:proofErr w:type="gramStart"/>
+      <w:r>
+        <w:t>e</w:t>
+      </w:r>
+      <w:proofErr w:type="gramEnd"/>
+      <w:r>
+        <w:t>912  </w:t>
+      </w:r>
+    </w:p>
+    <w:p>
+      <w:proofErr w:type="gramStart"/>
+      <w:r>
+        <w:t>e</w:t>
+      </w:r>
+      <w:proofErr w:type="gramEnd"/>
+      <w:r>
+        <w:t>913  </w:t>
+      </w:r>
+    </w:p>
+    <w:p>
+      <w:proofErr w:type="gramStart"/>
+      <w:r>
+        <w:t>e</w:t>
+      </w:r>
+      <w:proofErr w:type="gramEnd"/>
+      <w:r>
+        <w:t>914  </w:t>
+      </w:r>
+    </w:p>
+    <w:p>
+      <w:proofErr w:type="gramStart"/>
+      <w:r>
+        <w:t>e</w:t>
+      </w:r>
+      <w:proofErr w:type="gramEnd"/>
+      <w:r>
+        <w:t>915  </w:t>
+      </w:r>
+    </w:p>
+    <w:p>
+      <w:proofErr w:type="gramStart"/>
+      <w:r>
+        <w:t>e</w:t>
+      </w:r>
+      <w:proofErr w:type="gramEnd"/>
+      <w:r>
+        <w:t>916  </w:t>
+      </w:r>
+    </w:p>
+    <w:p>
+      <w:pPr>
+        <w:rPr>
+          <w:strike/>
+        </w:rPr>
+      </w:pPr>
+      <w:proofErr w:type="gramStart"/>
+      <w:r>
+        <w:rPr>
+          <w:strike/>
+        </w:rPr>
+        <w:t>e</w:t>
+      </w:r>
+      <w:proofErr w:type="gramEnd"/>
+      <w:r>
+        <w:rPr>
+          <w:strike/>
+        </w:rPr>
+        <w:t>917  </w:t>
+      </w:r>
+    </w:p>
+    <w:p>
+      <w:proofErr w:type="gramStart"/>
+      <w:r>
+        <w:t>e</w:t>
+      </w:r>
+      <w:proofErr w:type="gramEnd"/>
+      <w:r>
+        <w:t>918  </w:t>
+      </w:r>
+    </w:p>
+    <w:p>
+      <w:proofErr w:type="gramStart"/>
+      <w:r>
+        <w:t>e</w:t>
+      </w:r>
+      <w:proofErr w:type="gramEnd"/>
+      <w:r>
+        <w:t>919  </w:t>
+      </w:r>
+    </w:p>
+    <w:p>
+      <w:proofErr w:type="gramStart"/>
+      <w:r>
+        <w:t>e</w:t>
+      </w:r>
+      <w:proofErr w:type="gramEnd"/>
+      <w:r>
+        <w:t>91a  </w:t>
+      </w:r>
+    </w:p>
+    <w:p>
+      <w:pPr>
+        <w:rPr>
+          <w:strike/>
+        </w:rPr>
+      </w:pPr>
+      <w:proofErr w:type="gramStart"/>
+      <w:r>
+        <w:rPr>
+          <w:strike/>
+        </w:rPr>
+        <w:t>e</w:t>
+      </w:r>
+      <w:proofErr w:type="gramEnd"/>
+      <w:r>
+        <w:rPr>
+          <w:strike/>
+        </w:rPr>
+        <w:t>91b  </w:t>
+      </w:r>
+    </w:p>
+    <w:p>
+      <w:pPr>
+        <w:rPr>
+          <w:rFonts w:ascii="Cambria" w:hAnsi="Cambria"/>
+        </w:rPr>
+      </w:pPr>
+      <w:proofErr w:type="gramStart"/>
+      <w:r>
+        <w:t>e</w:t>
+      </w:r>
+      <w:proofErr w:type="gramEnd"/>
+      <w:r>
+        <w:t>91c  </w:t>
+      </w:r>
+    </w:p>
+    <w:p>
+      <w:proofErr w:type="gramStart"/>
+      <w:r>
+        <w:t>e</w:t>
+      </w:r>
+      <w:proofErr w:type="gramEnd"/>
+      <w:r>
+        <w:t>91d  </w:t>
+      </w:r>
+    </w:p>
+    <w:p>
+      <w:proofErr w:type="gramStart"/>
+      <w:r>
+        <w:t>e</w:t>
+      </w:r>
+      <w:proofErr w:type="gramEnd"/>
+      <w:r>
+        <w:t>91e  </w:t>
+      </w:r>
+    </w:p>
+    <w:p>
+      <w:proofErr w:type="gramStart"/>
+      <w:r>
+        <w:t>e</w:t>
+      </w:r>
+      <w:proofErr w:type="gramEnd"/>
+      <w:r>
+        <w:t>91f  </w:t>
+      </w:r>
+    </w:p>
+    <w:p>
+      <w:proofErr w:type="gramStart"/>
+      <w:r>
+        <w:t>e</w:t>
+      </w:r>
+      <w:proofErr w:type="gramEnd"/>
+      <w:r>
+        <w:t>920  </w:t>
+      </w:r>
+    </w:p>
+    <w:p>
+      <w:proofErr w:type="gramStart"/>
+      <w:r>
+        <w:t>e</w:t>
+      </w:r>
+      <w:proofErr w:type="gramEnd"/>
+      <w:r>
+        <w:t>921  </w:t>
+      </w:r>
+    </w:p>
+    <w:p>
+      <w:proofErr w:type="gramStart"/>
+      <w:r>
+        <w:t>e</w:t>
+      </w:r>
+      <w:proofErr w:type="gramEnd"/>
+      <w:r>
+        <w:t>922  </w:t>
       </w:r>
     </w:p>
     <w:p>
@@ -598,62 +494,80 @@
       </w:r>
       <w:bookmarkEnd w:id="2"/>
       <w:r>
-        <w:t xml:space="preserve">  </w:t>
-      </w:r>
-      <w:r>
-        <w:t></w:t>
-      </w:r>
-    </w:p>
-    <w:p>
-      <w:proofErr w:type="gramStart"/>
-      <w:r>
-        <w:t>e</w:t>
-      </w:r>
-      <w:proofErr w:type="gramEnd"/>
-      <w:r>
-        <w:t xml:space="preserve">924  </w:t>
-      </w:r>
-      <w:r>
-        <w:t></w:t>
-      </w:r>
-    </w:p>
-    <w:p>
-      <w:proofErr w:type="gramStart"/>
-      <w:r>
-        <w:t>e</w:t>
-      </w:r>
-      <w:proofErr w:type="gramEnd"/>
-      <w:r>
-        <w:t xml:space="preserve">925  </w:t>
-      </w:r>
-      <w:r>
-        <w:t></w:t>
-      </w:r>
-    </w:p>
-    <w:p>
-      <w:proofErr w:type="gramStart"/>
-      <w:r>
-        <w:t>e</w:t>
-      </w:r>
-      <w:proofErr w:type="gramEnd"/>
-      <w:r>
-        <w:t xml:space="preserve">926  </w:t>
-      </w:r>
-      <w:r>
-        <w:t></w:t>
-      </w:r>
-    </w:p>
-    <w:p>
-      <w:proofErr w:type="gramStart"/>
-      <w:r>
-        <w:t>e</w:t>
-      </w:r>
-      <w:proofErr w:type="gramEnd"/>
-      <w:r>
-        <w:t xml:space="preserve">994  </w:t>
-      </w:r>
-      <w:r>
-        <w:t></w:t>
+        <w:t xml:space="preserve">  </w:t>
+      </w:r>
+    </w:p>
+    <w:p>
+      <w:proofErr w:type="gramStart"/>
+      <w:r>
+        <w:t>e</w:t>
+      </w:r>
+      <w:proofErr w:type="gramEnd"/>
+      <w:r>
+        <w:t>924  </w:t>
+      </w:r>
+    </w:p>
+    <w:p>
+      <w:pPr>
+        <w:rPr>
+          <w:strike/>
+        </w:rPr>
+      </w:pPr>
+      <w:proofErr w:type="gramStart"/>
+      <w:r>
+        <w:rPr>
+          <w:strike/>
+        </w:rPr>
+        <w:t>e</w:t>
+      </w:r>
+      <w:proofErr w:type="gramEnd"/>
+      <w:r>
+        <w:rPr>
+          <w:strike/>
+        </w:rPr>
+        <w:t>925  </w:t>
+      </w:r>
+    </w:p>
+    <w:p>
+      <w:pPr>
+        <w:rPr>
+          <w:strike/>
+        </w:rPr>
+      </w:pPr>
+      <w:proofErr w:type="gramStart"/>
+      <w:r>
+        <w:rPr>
+          <w:strike/>
+        </w:rPr>
+        <w:t>e</w:t>
+      </w:r>
+      <w:proofErr w:type="gramEnd"/>
+      <w:r>
+        <w:rPr>
+          <w:strike/>
+        </w:rPr>
+        <w:t>926  </w:t>
+      </w:r>
+    </w:p>
+    <w:p>
+      <w:pPr>
+        <w:rPr>
+          <w:strike/>
+        </w:rPr>
+      </w:pPr>
+      <w:proofErr w:type="gramStart"/>
+      <w:r>
+        <w:rPr>
+          <w:strike/>
+        </w:rPr>
+        <w:t>e</w:t>
+      </w:r>
+      <w:proofErr w:type="gramEnd"/>
+      <w:r>
+        <w:rPr>
+          <w:strike/>
+        </w:rPr>
+        <w:t>994  </w:t>
       </w:r>
     </w:p>
     <w:p/>
@@ -724,224 +638,229 @@
     </w:p>
     <w:p>
       <w:r>
-        <w:t>2192</w:t>
+        <w:t xml:space="preserve">2192 </w:t>
+      </w:r>
+      <w:r>
+        <w:rPr>
+          <w:rFonts w:ascii="Times New Roman" w:hAnsi="Times New Roman" w:cs="Times New Roman"/>
+        </w:rPr>
+        <w:t>→</w:t>
+      </w:r>
+    </w:p>
+    <w:p>
+      <w:pPr>
+        <w:rPr>
+          <w:rFonts w:ascii="Cambria Math" w:hAnsi="Cambria Math" w:cs="Cambria Math"/>
+        </w:rPr>
+      </w:pPr>
+      <w:r>
+        <w:t>21e7</w:t>
       </w:r>
       <w:r>
         <w:t xml:space="preserve"> </w:t>
       </w:r>
       <w:r>
         <w:rPr>
+          <w:rFonts w:ascii="Cambria Math" w:hAnsi="Cambria Math" w:cs="Cambria Math"/>
+        </w:rPr>
+        <w:t>⇧</w:t>
+      </w:r>
+    </w:p>
+    <w:p>
+      <w:pPr>
+        <w:rPr>
+          <w:rFonts w:ascii="Cambria Math" w:hAnsi="Cambria Math" w:cs="Cambria Math"/>
+          <w:strike/>
+        </w:rPr>
+      </w:pPr>
+      <w:r>
+        <w:rPr>
+          <w:strike/>
+        </w:rPr>
+        <w:t xml:space="preserve">2318 </w:t>
+      </w:r>
+      <w:r>
+        <w:rPr>
+          <w:rFonts w:ascii="Cambria Math" w:hAnsi="Cambria Math" w:cs="Cambria Math"/>
+          <w:strike/>
+        </w:rPr>
+        <w:t>⌘</w:t>
+      </w:r>
+    </w:p>
+    <w:p>
+      <w:pPr>
+        <w:rPr>
+          <w:rFonts w:ascii="Cambria Math" w:hAnsi="Cambria Math" w:cs="Cambria Math"/>
+        </w:rPr>
+      </w:pPr>
+      <w:r>
+        <w:rPr>
+          <w:rFonts w:ascii="Cambria Math" w:hAnsi="Cambria Math" w:cs="Cambria Math"/>
+        </w:rPr>
+        <w:t>KC_ENTER = 23ce ⏎</w:t>
+      </w:r>
+    </w:p>
+    <w:p>
+      <w:pPr>
+        <w:rPr>
+          <w:rFonts w:ascii="Cambria Math" w:hAnsi="Cambria Math" w:cs="Cambria Math"/>
+        </w:rPr>
+      </w:pPr>
+      <w:r>
+        <w:rPr>
+          <w:rFonts w:ascii="Cambria Math" w:hAnsi="Cambria Math" w:cs="Cambria Math"/>
+        </w:rPr>
+        <w:t xml:space="preserve">KC_SPACE = </w:t>
+      </w:r>
+      <w:r>
+        <w:rPr>
+          <w:rFonts w:ascii="Cambria Math" w:hAnsi="Cambria Math" w:cs="Cambria Math"/>
+        </w:rPr>
+        <w:t>23b5</w:t>
+      </w:r>
+      <w:r>
+        <w:rPr>
+          <w:rFonts w:ascii="Cambria Math" w:hAnsi="Cambria Math" w:cs="Cambria Math"/>
+        </w:rPr>
+        <w:t xml:space="preserve"> </w:t>
+      </w:r>
+      <w:r>
+        <w:rPr>
+          <w:rFonts w:ascii="Cambria Math" w:hAnsi="Cambria Math" w:cs="Cambria Math"/>
+        </w:rPr>
+        <w:t>⎵</w:t>
+      </w:r>
+    </w:p>
+    <w:p>
+      <w:pPr>
+        <w:rPr>
+          <w:rFonts w:ascii="Segoe UI Emoji" w:hAnsi="Segoe UI Emoji" w:cs="Segoe UI Emoji"/>
+        </w:rPr>
+      </w:pPr>
+      <w:r>
+        <w:rPr>
+          <w:rFonts w:ascii="Cambria" w:hAnsi="Cambria"/>
+        </w:rPr>
+        <w:t xml:space="preserve">KC_LEFT = </w:t>
+      </w:r>
+      <w:r>
+        <w:t>25c0</w:t>
+      </w:r>
+      <w:r>
+        <w:t xml:space="preserve"> </w:t>
+      </w:r>
+      <w:r>
+        <w:rPr>
+          <w:rFonts w:ascii="Segoe UI Emoji" w:hAnsi="Segoe UI Emoji" w:cs="Segoe UI Emoji"/>
+        </w:rPr>
+        <w:t>◀</w:t>
+      </w:r>
+    </w:p>
+    <w:p>
+      <w:r>
+        <w:t>KC_UP</w:t>
+      </w:r>
+      <w:r>
+        <w:t xml:space="preserve"> </w:t>
+      </w:r>
+      <w:r>
+        <w:rPr>
+          <w:rFonts w:ascii="Cambria" w:hAnsi="Cambria"/>
+        </w:rPr>
+        <w:t xml:space="preserve">= </w:t>
+      </w:r>
+      <w:r>
+        <w:t>25b2</w:t>
+      </w:r>
+      <w:r>
+        <w:t xml:space="preserve"> </w:t>
+      </w:r>
+      <w:r>
+        <w:rPr>
           <w:rFonts w:ascii="Times New Roman" w:hAnsi="Times New Roman" w:cs="Times New Roman"/>
         </w:rPr>
-        <w:t>→</w:t>
-      </w:r>
-    </w:p>
-    <w:p>
-      <w:pPr>
-        <w:rPr>
-          <w:rFonts w:ascii="Cambria Math" w:hAnsi="Cambria Math" w:cs="Cambria Math"/>
-        </w:rPr>
-      </w:pPr>
-      <w:r>
-        <w:t>21e7</w:t>
+        <w:t>▲</w:t>
+      </w:r>
+    </w:p>
+    <w:p>
+      <w:pPr>
+        <w:rPr>
+          <w:rFonts w:ascii="Segoe UI Emoji" w:hAnsi="Segoe UI Emoji" w:cs="Segoe UI Emoji"/>
+        </w:rPr>
+      </w:pPr>
+      <w:r>
+        <w:t>KC_RIGHT</w:t>
       </w:r>
       <w:r>
         <w:t xml:space="preserve"> </w:t>
       </w:r>
       <w:r>
         <w:rPr>
-          <w:rFonts w:ascii="Cambria Math" w:hAnsi="Cambria Math" w:cs="Cambria Math"/>
-        </w:rPr>
-        <w:t>⇧</w:t>
-      </w:r>
-    </w:p>
-    <w:p>
-      <w:pPr>
-        <w:rPr>
-          <w:rFonts w:ascii="Cambria Math" w:hAnsi="Cambria Math" w:cs="Cambria Math"/>
-        </w:rPr>
-      </w:pPr>
-      <w:r>
-        <w:t>2318</w:t>
+          <w:rFonts w:ascii="Cambria" w:hAnsi="Cambria"/>
+        </w:rPr>
+        <w:t xml:space="preserve">= </w:t>
+      </w:r>
+      <w:r>
+        <w:t>25b6</w:t>
       </w:r>
       <w:r>
         <w:t xml:space="preserve"> </w:t>
       </w:r>
       <w:r>
         <w:rPr>
-          <w:rFonts w:ascii="Cambria Math" w:hAnsi="Cambria Math" w:cs="Cambria Math"/>
-        </w:rPr>
-        <w:t>⌘</w:t>
-      </w:r>
-    </w:p>
-    <w:p>
-      <w:pPr>
-        <w:rPr>
-          <w:rFonts w:ascii="Cambria Math" w:hAnsi="Cambria Math" w:cs="Cambria Math"/>
-        </w:rPr>
-      </w:pPr>
-      <w:r>
-        <w:rPr>
-          <w:rFonts w:ascii="Cambria Math" w:hAnsi="Cambria Math" w:cs="Cambria Math"/>
-        </w:rPr>
-        <w:t>KC_ENTER = 23ce ⏎</w:t>
-      </w:r>
-    </w:p>
-    <w:p>
-      <w:pPr>
-        <w:rPr>
-          <w:rFonts w:ascii="Cambria Math" w:hAnsi="Cambria Math" w:cs="Cambria Math"/>
-        </w:rPr>
-      </w:pPr>
-      <w:r>
-        <w:rPr>
-          <w:rFonts w:ascii="Cambria Math" w:hAnsi="Cambria Math" w:cs="Cambria Math"/>
-        </w:rPr>
-        <w:t xml:space="preserve">KC_SPACE = </w:t>
-      </w:r>
-      <w:r>
-        <w:rPr>
-          <w:rFonts w:ascii="Cambria Math" w:hAnsi="Cambria Math" w:cs="Cambria Math"/>
-        </w:rPr>
-        <w:t>23b5</w:t>
-      </w:r>
-      <w:r>
-        <w:rPr>
-          <w:rFonts w:ascii="Cambria Math" w:hAnsi="Cambria Math" w:cs="Cambria Math"/>
-        </w:rPr>
+          <w:rFonts w:ascii="Segoe UI Emoji" w:hAnsi="Segoe UI Emoji" w:cs="Segoe UI Emoji"/>
+        </w:rPr>
+        <w:t>▶</w:t>
+      </w:r>
+    </w:p>
+    <w:p>
+      <w:r>
+        <w:t>KC_DOWN</w:t>
+      </w:r>
+      <w:r>
         <w:t xml:space="preserve"> </w:t>
       </w:r>
       <w:r>
         <w:rPr>
-          <w:rFonts w:ascii="Cambria Math" w:hAnsi="Cambria Math" w:cs="Cambria Math"/>
-        </w:rPr>
-        <w:t>⎵</w:t>
-      </w:r>
-    </w:p>
-    <w:p>
-      <w:pPr>
-        <w:rPr>
-          <w:rFonts w:ascii="Segoe UI Emoji" w:hAnsi="Segoe UI Emoji" w:cs="Segoe UI Emoji"/>
+          <w:rFonts w:ascii="Cambria" w:hAnsi="Cambria"/>
+        </w:rPr>
+        <w:t xml:space="preserve">= </w:t>
+      </w:r>
+      <w:r>
+        <w:t>25bc</w:t>
+      </w:r>
+      <w:r>
+        <w:t xml:space="preserve"> </w:t>
+      </w:r>
+      <w:r>
+        <w:rPr>
+          <w:rFonts w:ascii="Times New Roman" w:hAnsi="Times New Roman" w:cs="Times New Roman"/>
+        </w:rPr>
+        <w:t>▼</w:t>
+      </w:r>
+    </w:p>
+    <w:p>
+      <w:pPr>
+        <w:rPr>
+          <w:strike/>
         </w:rPr>
       </w:pPr>
       <w:bookmarkStart w:id="3" w:name="_GoBack"/>
-      <w:bookmarkEnd w:id="3"/>
-      <w:r>
-        <w:rPr>
-          <w:rFonts w:ascii="Cambria" w:hAnsi="Cambria"/>
-        </w:rPr>
-        <w:t xml:space="preserve">KC_LEFT = </w:t>
-      </w:r>
-      <w:r>
-        <w:t>25c0</w:t>
-      </w:r>
-      <w:r>
-        <w:t xml:space="preserve"> </w:t>
-      </w:r>
-      <w:r>
-        <w:rPr>
-          <w:rFonts w:ascii="Segoe UI Emoji" w:hAnsi="Segoe UI Emoji" w:cs="Segoe UI Emoji"/>
-        </w:rPr>
-        <w:t>◀</w:t>
-      </w:r>
-    </w:p>
-    <w:p>
-      <w:r>
-        <w:t>KC_UP</w:t>
-      </w:r>
-      <w:r>
-        <w:t xml:space="preserve"> </w:t>
-      </w:r>
-      <w:r>
-        <w:rPr>
-          <w:rFonts w:ascii="Cambria" w:hAnsi="Cambria"/>
-        </w:rPr>
-        <w:t xml:space="preserve">= </w:t>
-      </w:r>
-      <w:r>
-        <w:t>25b2</w:t>
-      </w:r>
-      <w:r>
-        <w:t xml:space="preserve"> </w:t>
-      </w:r>
-      <w:r>
-        <w:rPr>
-          <w:rFonts w:ascii="Times New Roman" w:hAnsi="Times New Roman" w:cs="Times New Roman"/>
-        </w:rPr>
-        <w:t>▲</w:t>
-      </w:r>
-    </w:p>
-    <w:p>
-      <w:pPr>
-        <w:rPr>
-          <w:rFonts w:ascii="Segoe UI Emoji" w:hAnsi="Segoe UI Emoji" w:cs="Segoe UI Emoji"/>
-        </w:rPr>
-      </w:pPr>
-      <w:r>
-        <w:t>KC_RIGHT</w:t>
-      </w:r>
-      <w:r>
-        <w:t xml:space="preserve"> </w:t>
-      </w:r>
-      <w:r>
-        <w:rPr>
-          <w:rFonts w:ascii="Cambria" w:hAnsi="Cambria"/>
-        </w:rPr>
-        <w:t xml:space="preserve">= </w:t>
-      </w:r>
-      <w:r>
-        <w:t>25b6</w:t>
-      </w:r>
-      <w:r>
-        <w:t xml:space="preserve"> </w:t>
-      </w:r>
-      <w:r>
-        <w:rPr>
-          <w:rFonts w:ascii="Segoe UI Emoji" w:hAnsi="Segoe UI Emoji" w:cs="Segoe UI Emoji"/>
-        </w:rPr>
-        <w:t>▶</w:t>
-      </w:r>
-    </w:p>
-    <w:p>
-      <w:r>
-        <w:t>KC_DOWN</w:t>
-      </w:r>
-      <w:r>
-        <w:t xml:space="preserve"> </w:t>
-      </w:r>
-      <w:r>
-        <w:rPr>
-          <w:rFonts w:ascii="Cambria" w:hAnsi="Cambria"/>
-        </w:rPr>
-        <w:t xml:space="preserve">= </w:t>
-      </w:r>
-      <w:r>
-        <w:t>25bc</w:t>
-      </w:r>
-      <w:r>
-        <w:t xml:space="preserve"> </w:t>
-      </w:r>
-      <w:r>
-        <w:rPr>
-          <w:rFonts w:ascii="Times New Roman" w:hAnsi="Times New Roman" w:cs="Times New Roman"/>
-        </w:rPr>
-        <w:t>▼</w:t>
-      </w:r>
-    </w:p>
-    <w:p>
-      <w:r>
-        <w:t>270e</w:t>
-      </w:r>
-      <w:r>
-        <w:t xml:space="preserve"> </w:t>
+      <w:r>
+        <w:rPr>
+          <w:strike/>
+        </w:rPr>
+        <w:t xml:space="preserve">270e </w:t>
       </w:r>
       <w:r>
         <w:rPr>
           <w:rFonts w:ascii="Segoe UI Symbol" w:hAnsi="Segoe UI Symbol" w:cs="Segoe UI Symbol"/>
+          <w:strike/>
         </w:rPr>
         <w:t>✎</w:t>
       </w:r>
     </w:p>
+    <w:bookmarkEnd w:id="3"/>
     <w:p>
       <w:pPr>
         <w:rPr>
@@ -949,10 +868,7 @@
         </w:rPr>
       </w:pPr>
       <w:r>
-        <w:t>2750</w:t>
-      </w:r>
-      <w:r>
-        <w:t xml:space="preserve"> </w:t>
+        <w:t xml:space="preserve">2750 </w:t>
       </w:r>
       <w:r>
         <w:rPr>
@@ -968,10 +884,7 @@
         </w:rPr>
       </w:pPr>
       <w:r>
-        <w:t>27f2</w:t>
-      </w:r>
-      <w:r>
-        <w:t xml:space="preserve"> </w:t>
+        <w:t xml:space="preserve">27f2 </w:t>
       </w:r>
       <w:r>
         <w:rPr>
@@ -1581,6 +1494,7 @@
   <w:style w:type="character" w:default="1" w:styleId="DefaultParagraphFont">
     <w:name w:val="Default Paragraph Font"/>
     <w:uiPriority w:val="1"/>
+    <w:semiHidden/>
     <w:unhideWhenUsed/>
   </w:style>
   <w:style w:type="table" w:default="1" w:styleId="TableNormal">
@@ -1935,7 +1849,7 @@
 </file>
 
 <file path=customXml/itemProps1.xml><?xml version="1.0" encoding="utf-8"?>
-<ds:datastoreItem xmlns:ds="http://schemas.openxmlformats.org/officeDocument/2006/customXml" ds:itemID="{95021662-8B5E-40CC-9FBF-A3E8DB66350A}">
+<ds:datastoreItem xmlns:ds="http://schemas.openxmlformats.org/officeDocument/2006/customXml" ds:itemID="{DADC2B0F-940C-43B8-82F7-7B8930844BF6}">
   <ds:schemaRefs>
     <ds:schemaRef ds:uri="http://schemas.openxmlformats.org/officeDocument/2006/bibliography"/>
   </ds:schemaRefs>

</xml_diff>